<commit_message>
fixes for java 17, readme
</commit_message>
<xml_diff>
--- a/README.docx
+++ b/README.docx
@@ -125,7 +125,15 @@
       </w:pPr>
       <w:r>
         <w:rPr/>
-        <w:t>Kafka, ksqldb (tested on confluent-7.1.0)</w:t>
+        <w:t xml:space="preserve">Kafka, ksqldb (tested on confluent-7.1.0 </w:t>
+      </w:r>
+      <w:r>
+        <w:rPr/>
+        <w:t>local</w:t>
+      </w:r>
+      <w:r>
+        <w:rPr/>
+        <w:t>)</w:t>
       </w:r>
     </w:p>
     <w:p>
@@ -869,12 +877,14 @@
         <w:rPr/>
         <w:t xml:space="preserve">0. Test REST </w:t>
       </w:r>
-      <w:r>
-        <w:rPr>
-          <w:rStyle w:val="InternetLink"/>
-        </w:rPr>
-        <w:t>http://localhost:8902/customer/top?n=2</w:t>
-      </w:r>
+      <w:hyperlink r:id="rId11">
+        <w:r>
+          <w:rPr>
+            <w:rStyle w:val="InternetLink"/>
+          </w:rPr>
+          <w:t>http://localhost:8902/customer/top?n=2</w:t>
+        </w:r>
+      </w:hyperlink>
     </w:p>
     <w:p>
       <w:pPr>
@@ -886,7 +896,7 @@
       </w:pPr>
       <w:r>
         <w:drawing>
-          <wp:anchor behindDoc="0" distT="0" distB="0" distL="0" distR="0" simplePos="0" locked="0" layoutInCell="1" allowOverlap="1" relativeHeight="10">
+          <wp:anchor behindDoc="0" distT="0" distB="0" distL="0" distR="0" simplePos="0" locked="0" layoutInCell="1" allowOverlap="1" relativeHeight="12">
             <wp:simplePos x="0" y="0"/>
             <wp:positionH relativeFrom="column">
               <wp:align>center</wp:align>
@@ -894,7 +904,7 @@
             <wp:positionV relativeFrom="paragraph">
               <wp:posOffset>635</wp:posOffset>
             </wp:positionV>
-            <wp:extent cx="4886325" cy="2943225"/>
+            <wp:extent cx="4857750" cy="4019550"/>
             <wp:effectExtent l="0" t="0" r="0" b="0"/>
             <wp:wrapTopAndBottom/>
             <wp:docPr id="9" name="Image9" descr=""/>
@@ -911,7 +921,7 @@
                     </pic:cNvPicPr>
                   </pic:nvPicPr>
                   <pic:blipFill>
-                    <a:blip r:embed="rId10"/>
+                    <a:blip r:embed="rId12"/>
                     <a:stretch>
                       <a:fillRect/>
                     </a:stretch>
@@ -919,7 +929,7 @@
                   <pic:spPr bwMode="auto">
                     <a:xfrm>
                       <a:off x="0" y="0"/>
-                      <a:ext cx="4886325" cy="2943225"/>
+                      <a:ext cx="4857750" cy="4019550"/>
                     </a:xfrm>
                     <a:prstGeom prst="rect">
                       <a:avLst/>
@@ -956,7 +966,7 @@
       </w:pPr>
       <w:r>
         <w:drawing>
-          <wp:anchor behindDoc="0" distT="0" distB="0" distL="0" distR="0" simplePos="0" locked="0" layoutInCell="1" allowOverlap="1" relativeHeight="11">
+          <wp:anchor behindDoc="0" distT="0" distB="0" distL="0" distR="0" simplePos="0" locked="0" layoutInCell="1" allowOverlap="1" relativeHeight="10">
             <wp:simplePos x="0" y="0"/>
             <wp:positionH relativeFrom="column">
               <wp:align>center</wp:align>
@@ -981,7 +991,7 @@
                     </pic:cNvPicPr>
                   </pic:nvPicPr>
                   <pic:blipFill>
-                    <a:blip r:embed="rId11"/>
+                    <a:blip r:embed="rId13"/>
                     <a:stretch>
                       <a:fillRect/>
                     </a:stretch>
@@ -1029,7 +1039,7 @@
       </w:pPr>
       <w:r>
         <w:drawing>
-          <wp:anchor behindDoc="0" distT="0" distB="0" distL="0" distR="0" simplePos="0" locked="0" layoutInCell="1" allowOverlap="1" relativeHeight="12">
+          <wp:anchor behindDoc="0" distT="0" distB="0" distL="0" distR="0" simplePos="0" locked="0" layoutInCell="1" allowOverlap="1" relativeHeight="11">
             <wp:simplePos x="0" y="0"/>
             <wp:positionH relativeFrom="column">
               <wp:align>center</wp:align>
@@ -1054,7 +1064,7 @@
                     </pic:cNvPicPr>
                   </pic:nvPicPr>
                   <pic:blipFill>
-                    <a:blip r:embed="rId12"/>
+                    <a:blip r:embed="rId14"/>
                     <a:stretch>
                       <a:fillRect/>
                     </a:stretch>
@@ -1192,15 +1202,7 @@
       </w:pPr>
       <w:r>
         <w:rPr/>
-        <w:t xml:space="preserve">Finds files </w:t>
-      </w:r>
-      <w:r>
-        <w:rPr/>
-        <w:t xml:space="preserve">named </w:t>
-      </w:r>
-      <w:r>
-        <w:rPr/>
-        <w:t>customer*.txt, product*.txt in base path.</w:t>
+        <w:t>Finds files named customer*.txt, product*.txt in base path.</w:t>
       </w:r>
     </w:p>
     <w:p>

</xml_diff>